<commit_message>
text für webseite in klassendiagramm
</commit_message>
<xml_diff>
--- a/01_Organisation/02_Meilensteine/m4/Klassendiagramm.docx
+++ b/01_Organisation/02_Meilensteine/m4/Klassendiagramm.docx
@@ -257,10 +257,158 @@
       <w:r>
         <w:t xml:space="preserve"> zur Verfügung, um diese Klasse möglichst übersichtlich zu halten.</w:t>
       </w:r>
+    </w:p>
+    <w:p/>
+    <w:p>
+      <w:r>
+        <w:t>Kommunikation</w:t>
+      </w:r>
+    </w:p>
+    <w:p>
+      <w:r>
+        <w:t xml:space="preserve">Die Kommunikation wird über </w:t>
+      </w:r>
+      <w:proofErr w:type="spellStart"/>
+      <w:r>
+        <w:t>Fire&amp;Forget-System</w:t>
+      </w:r>
+      <w:proofErr w:type="spellEnd"/>
+      <w:r>
+        <w:t xml:space="preserve"> gemacht, es wird keine Bestätigung für das erhalten einer Nachricht verschickt. Die einzige Ausnahme da</w:t>
+      </w:r>
+      <w:r>
+        <w:t>zu ist das Signal 222, das zu B</w:t>
+      </w:r>
+      <w:r>
+        <w:t xml:space="preserve">eginn verschickt wird, um </w:t>
+      </w:r>
+      <w:r>
+        <w:t xml:space="preserve">zu </w:t>
+      </w:r>
+      <w:proofErr w:type="spellStart"/>
+      <w:r>
+        <w:t>Überprüfen</w:t>
+      </w:r>
+      <w:proofErr w:type="spellEnd"/>
+      <w:r>
+        <w:t xml:space="preserve">, ob der Partnerroboter bereit ist und die Kommunikation steht. Falls dies nicht der Fall ist, wird das Signal nach kurzer Zeit wiederholt. Sobald die Bestätigung kommt, wird das Startsignal an den Leuchtturm und den Partnerroboter geschickt. </w:t>
+      </w:r>
+    </w:p>
+    <w:p>
+      <w:r>
+        <w:t>Während des Bauens wird jeweils das Setzen eines Steins mit einer Nachricht an den Partnerroboter bestätigt, um Komplikationen mit der Nummer 10, die beim Testen Probleme verursachte, zu vermeiden, wird jeweils die Höhe in Steinen+100 gesendet. Sobald unser Roboter den letzten Stein gesetzt hat, schickt er das Schlusssignal an den Leuchtturm.</w:t>
+      </w:r>
+    </w:p>
+    <w:p>
+      <w:r>
+        <w:rPr>
+          <w:noProof/>
+          <w:lang w:eastAsia="de-CH"/>
+        </w:rPr>
+        <w:lastRenderedPageBreak/>
+        <w:drawing>
+          <wp:inline distT="0" distB="0" distL="0" distR="0">
+            <wp:extent cx="4295775" cy="8921996"/>
+            <wp:effectExtent l="0" t="0" r="0" b="0"/>
+            <wp:docPr id="2" name="Grafik 2" descr="\\fs003\stud\rjaeger\Desktop\SysP18_1cv\04_Informatik\01_Diagramme\Sequence_diagram_2.png"/>
+            <wp:cNvGraphicFramePr>
+              <a:graphicFrameLocks xmlns:a="http://schemas.openxmlformats.org/drawingml/2006/main" noChangeAspect="1"/>
+            </wp:cNvGraphicFramePr>
+            <a:graphic xmlns:a="http://schemas.openxmlformats.org/drawingml/2006/main">
+              <a:graphicData uri="http://schemas.openxmlformats.org/drawingml/2006/picture">
+                <pic:pic xmlns:pic="http://schemas.openxmlformats.org/drawingml/2006/picture">
+                  <pic:nvPicPr>
+                    <pic:cNvPr id="0" name="Picture 2" descr="\\fs003\stud\rjaeger\Desktop\SysP18_1cv\04_Informatik\01_Diagramme\Sequence_diagram_2.png"/>
+                    <pic:cNvPicPr>
+                      <a:picLocks noChangeAspect="1" noChangeArrowheads="1"/>
+                    </pic:cNvPicPr>
+                  </pic:nvPicPr>
+                  <pic:blipFill>
+                    <a:blip r:embed="rId5">
+                      <a:extLst>
+                        <a:ext uri="{28A0092B-C50C-407E-A947-70E740481C1C}">
+                          <a14:useLocalDpi xmlns:a14="http://schemas.microsoft.com/office/drawing/2010/main" val="0"/>
+                        </a:ext>
+                      </a:extLst>
+                    </a:blip>
+                    <a:srcRect/>
+                    <a:stretch>
+                      <a:fillRect/>
+                    </a:stretch>
+                  </pic:blipFill>
+                  <pic:spPr bwMode="auto">
+                    <a:xfrm>
+                      <a:off x="0" y="0"/>
+                      <a:ext cx="4322837" cy="8978202"/>
+                    </a:xfrm>
+                    <a:prstGeom prst="rect">
+                      <a:avLst/>
+                    </a:prstGeom>
+                    <a:noFill/>
+                    <a:ln>
+                      <a:noFill/>
+                    </a:ln>
+                  </pic:spPr>
+                </pic:pic>
+              </a:graphicData>
+            </a:graphic>
+          </wp:inline>
+        </w:drawing>
+      </w:r>
+    </w:p>
+    <w:p>
+      <w:r>
+        <w:lastRenderedPageBreak/>
+        <w:t>Informatik Webseite</w:t>
+      </w:r>
+    </w:p>
+    <w:p>
+      <w:r>
+        <w:t xml:space="preserve">Die Software, die Klaus zum Laufen bringt, wurde mit Hilfe der Programmiersprache «Java» entwickelt. Um das Programm übersichtlicher zu machen, und das Testen zu vereinfachen, wurden Teilsysteme verwendet, die jeweils wenige Aufgaben übernehmen müssen. </w:t>
+      </w:r>
+    </w:p>
+    <w:p>
+      <w:r>
+        <w:t xml:space="preserve">Sowohl um sich bewegen und drehen zu können, also auch zum Bewegen des Armes sind Motoren nötig. Diese können sich zu einer beliebigen Position bewegen, </w:t>
+      </w:r>
+      <w:r>
+        <w:t xml:space="preserve">und, falls nötig, diese Position auch halten. </w:t>
+      </w:r>
+    </w:p>
+    <w:p>
+      <w:r>
+        <w:t xml:space="preserve">Die Kommunikation mit dem Partnerroboter funktioniert über WLAN. Zu Beginn wird ein Signal gesendet und vom Partner bestätigt, um die Verbindung zu kontrollieren. Ausserdem wird ein Startsignal, eine Bestätigung für das Setzten eines Steines und das Endsignal verschickt. </w:t>
+      </w:r>
+    </w:p>
+    <w:p>
+      <w:r>
+        <w:t xml:space="preserve">Die </w:t>
+      </w:r>
+      <w:r>
+        <w:t>Orientierung des Roboters findet über Distanzsensoren statt. Die letzten Werte werden gemittelt, falls ein neuer Wert ausschlägt, weiss der Roboter, dass ein Hindernis bei diesem Sensor ist.</w:t>
+      </w:r>
+    </w:p>
+    <w:p>
+      <w:r>
+        <w:t>Damit während des Durchgangs Probleme von aussen sichtbar sind, werden einige Status über LEDs sichtbar gemacht. Die wichtigste Information ist, ob die Verbindung mit dem Partnerroboter steht.</w:t>
+      </w:r>
+    </w:p>
+    <w:p>
+      <w:r>
+        <w:t xml:space="preserve">Um diese Teilsystem miteinander zu koordinieren, wird eine </w:t>
+      </w:r>
+      <w:r>
+        <w:t>Hauptklasse gebraucht, die den Ablauf managet und den anderen Klassen</w:t>
+      </w:r>
+      <w:r>
+        <w:t xml:space="preserve"> ihre Aufgaben zuteilt</w:t>
+      </w:r>
       <w:bookmarkStart w:id="0" w:name="_GoBack"/>
       <w:bookmarkEnd w:id="0"/>
-    </w:p>
-    <w:p/>
+      <w:r>
+        <w:t>.</w:t>
+      </w:r>
+    </w:p>
     <w:p/>
     <w:p>
       <w:r>

</xml_diff>